<commit_message>
Something changes on first attempt
</commit_message>
<xml_diff>
--- a/Лебедевский_Лб_1.docx
+++ b/Лебедевский_Лб_1.docx
@@ -14,7 +14,35 @@
           <w:rFonts w:hint="default"/>
           <w:lang w:val="ru-RU"/>
         </w:rPr>
-        <w:t>Лебедевский Александр 22.10.2020</w:t>
+        <w:t xml:space="preserve">Лебедевский Александр </w:t>
+      </w:r>
+      <w:r>
+        <w:rPr>
+          <w:rFonts w:hint="default"/>
+          <w:lang w:val="en"/>
+        </w:rPr>
+        <w:t>3</w:t>
+      </w:r>
+      <w:r>
+        <w:rPr>
+          <w:rFonts w:hint="default"/>
+          <w:lang w:val="ru-RU"/>
+        </w:rPr>
+        <w:t>.1</w:t>
+      </w:r>
+      <w:r>
+        <w:rPr>
+          <w:rFonts w:hint="default"/>
+          <w:lang w:val="en"/>
+        </w:rPr>
+        <w:t>1</w:t>
+      </w:r>
+      <w:r>
+        <w:rPr>
+          <w:rFonts w:hint="default"/>
+          <w:lang w:val="ru-RU"/>
+        </w:rPr>
+        <w:t>.2020</w:t>
       </w:r>
     </w:p>
     <w:p>
@@ -87,6 +115,7 @@
     <w:p>
       <w:pPr>
         <w:numPr>
+          <w:ilvl w:val="0"/>
           <w:numId w:val="0"/>
         </w:numPr>
         <w:rPr>
@@ -98,6 +127,7 @@
     <w:p>
       <w:pPr>
         <w:numPr>
+          <w:ilvl w:val="0"/>
           <w:numId w:val="0"/>
         </w:numPr>
         <w:rPr>
@@ -109,6 +139,7 @@
     <w:p>
       <w:pPr>
         <w:numPr>
+          <w:ilvl w:val="0"/>
           <w:numId w:val="0"/>
         </w:numPr>
         <w:rPr>
@@ -218,6 +249,7 @@
       <w:pPr>
         <w:widowControl w:val="0"/>
         <w:numPr>
+          <w:ilvl w:val="0"/>
           <w:numId w:val="0"/>
         </w:numPr>
         <w:jc w:val="both"/>
@@ -231,6 +263,7 @@
       <w:pPr>
         <w:widowControl w:val="0"/>
         <w:numPr>
+          <w:ilvl w:val="0"/>
           <w:numId w:val="0"/>
         </w:numPr>
         <w:jc w:val="both"/>
@@ -246,233 +279,311 @@
         </w:rPr>
         <w:t>Из всех этих (вышеперечисленных) способов только первый гарантирует правильное завершение программы, ведь перед выходом из функции вызываются деструкторы объектов, которые были использованы в этой функции, а в случае уничтожения потока с помощью второго, третьего и четвертого способов они вызваны не будут, так как функция не дойдет до своего конца.</w:t>
       </w:r>
-    </w:p>
-    <w:p>
-      <w:pPr>
-        <w:widowControl w:val="0"/>
-        <w:numPr>
-          <w:numId w:val="0"/>
-        </w:numPr>
-        <w:jc w:val="both"/>
-        <w:rPr>
-          <w:rFonts w:hint="default"/>
-          <w:lang w:val="ru-RU"/>
-        </w:rPr>
-      </w:pPr>
-    </w:p>
-    <w:p>
-      <w:pPr>
-        <w:widowControl w:val="0"/>
-        <w:numPr>
-          <w:numId w:val="0"/>
-        </w:numPr>
-        <w:jc w:val="both"/>
-        <w:rPr>
-          <w:rFonts w:hint="default"/>
-          <w:lang w:val="en"/>
-        </w:rPr>
-      </w:pPr>
-      <w:r>
-        <w:rPr>
-          <w:rFonts w:hint="default"/>
-          <w:lang w:val="ru-RU"/>
-        </w:rPr>
-        <w:t>В процессе исследований необходимо</w:t>
-      </w:r>
-      <w:r>
-        <w:rPr>
-          <w:rFonts w:hint="default"/>
-          <w:lang w:val="en"/>
-        </w:rPr>
-        <w:t>:</w:t>
-      </w:r>
-    </w:p>
-    <w:p>
-      <w:pPr>
-        <w:widowControl w:val="0"/>
-        <w:numPr>
-          <w:ilvl w:val="0"/>
-          <w:numId w:val="3"/>
-        </w:numPr>
-        <w:jc w:val="both"/>
-        <w:rPr>
-          <w:rFonts w:hint="default"/>
-          <w:lang w:val="ru-RU"/>
-        </w:rPr>
-      </w:pPr>
-      <w:r>
-        <w:rPr>
-          <w:rFonts w:hint="default"/>
-          <w:lang w:val="ru-RU"/>
-        </w:rPr>
-        <w:t xml:space="preserve">Создать два потока </w:t>
-      </w:r>
-      <w:r>
-        <w:rPr>
-          <w:rFonts w:hint="default"/>
-          <w:lang w:val="en"/>
-        </w:rPr>
-        <w:t xml:space="preserve">main </w:t>
-      </w:r>
-      <w:r>
-        <w:rPr>
-          <w:rFonts w:hint="default"/>
-          <w:lang w:val="ru-RU"/>
-        </w:rPr>
-        <w:t xml:space="preserve">и </w:t>
-      </w:r>
-      <w:r>
-        <w:rPr>
-          <w:rFonts w:hint="default"/>
-          <w:lang w:val="en"/>
-        </w:rPr>
-        <w:t>thread</w:t>
-      </w:r>
-    </w:p>
-    <w:p>
-      <w:pPr>
-        <w:widowControl w:val="0"/>
-        <w:numPr>
-          <w:ilvl w:val="0"/>
-          <w:numId w:val="3"/>
-        </w:numPr>
-        <w:jc w:val="both"/>
-        <w:rPr>
-          <w:rFonts w:hint="default"/>
-          <w:lang w:val="ru-RU"/>
-        </w:rPr>
-      </w:pPr>
-      <w:r>
-        <w:rPr>
-          <w:rFonts w:hint="default"/>
-          <w:lang w:val="ru-RU"/>
-        </w:rPr>
-        <w:t>Проверить, что происходит, когда вызывается Termin</w:t>
-      </w:r>
-      <w:r>
-        <w:rPr>
-          <w:rFonts w:hint="default"/>
-          <w:lang w:val="en"/>
-        </w:rPr>
-        <w:t>a</w:t>
-      </w:r>
-      <w:r>
-        <w:rPr>
-          <w:rFonts w:hint="default"/>
-          <w:lang w:val="ru-RU"/>
-        </w:rPr>
-        <w:t xml:space="preserve">teThread для потока </w:t>
-      </w:r>
-      <w:r>
-        <w:rPr>
-          <w:rFonts w:hint="default"/>
-          <w:lang w:val="en"/>
-        </w:rPr>
-        <w:t xml:space="preserve">main </w:t>
-      </w:r>
-      <w:r>
-        <w:rPr>
-          <w:rFonts w:hint="default"/>
-          <w:lang w:val="ru-RU"/>
-        </w:rPr>
-        <w:t xml:space="preserve">и как ведет себя при этом поток </w:t>
-      </w:r>
-      <w:r>
-        <w:rPr>
-          <w:rFonts w:hint="default"/>
-          <w:lang w:val="en"/>
-        </w:rPr>
-        <w:t>Thread</w:t>
-      </w:r>
-    </w:p>
-    <w:p>
-      <w:pPr>
-        <w:widowControl w:val="0"/>
-        <w:numPr>
-          <w:ilvl w:val="0"/>
-          <w:numId w:val="3"/>
-        </w:numPr>
-        <w:jc w:val="both"/>
-        <w:rPr>
-          <w:rFonts w:hint="default"/>
-          <w:lang w:val="ru-RU"/>
-        </w:rPr>
-      </w:pPr>
-      <w:r>
-        <w:rPr>
-          <w:rFonts w:hint="default"/>
-          <w:lang w:val="ru-RU"/>
-        </w:rPr>
-        <w:t>Выяснить роль дескрипторов</w:t>
-      </w:r>
-      <w:r>
-        <w:rPr>
-          <w:rFonts w:hint="default"/>
-          <w:lang w:val="en"/>
-        </w:rPr>
-        <w:t xml:space="preserve"> </w:t>
-      </w:r>
-      <w:r>
-        <w:rPr>
-          <w:rFonts w:hint="default"/>
-          <w:lang w:val="ru-RU"/>
-        </w:rPr>
-        <w:t>потока</w:t>
-      </w:r>
-    </w:p>
-    <w:p>
-      <w:pPr>
-        <w:widowControl w:val="0"/>
-        <w:numPr>
-          <w:numId w:val="0"/>
-        </w:numPr>
-        <w:jc w:val="both"/>
-        <w:rPr>
-          <w:rFonts w:hint="default"/>
-          <w:lang w:val="ru-RU"/>
-        </w:rPr>
-      </w:pPr>
-    </w:p>
-    <w:p>
-      <w:pPr>
-        <w:widowControl w:val="0"/>
-        <w:numPr>
-          <w:numId w:val="0"/>
-        </w:numPr>
-        <w:jc w:val="both"/>
-        <w:rPr>
-          <w:rFonts w:hint="default"/>
-          <w:lang w:val="en"/>
-        </w:rPr>
-      </w:pPr>
-    </w:p>
-    <w:p>
-      <w:pPr>
-        <w:widowControl w:val="0"/>
-        <w:numPr>
-          <w:numId w:val="0"/>
-        </w:numPr>
-        <w:jc w:val="both"/>
-        <w:rPr>
-          <w:rFonts w:hint="default"/>
-          <w:lang w:val="ru-RU"/>
-        </w:rPr>
-      </w:pPr>
-    </w:p>
-    <w:p>
-      <w:pPr>
-        <w:widowControl w:val="0"/>
-        <w:numPr>
-          <w:numId w:val="0"/>
-        </w:numPr>
-        <w:jc w:val="both"/>
-        <w:rPr>
-          <w:rFonts w:hint="default"/>
-          <w:lang w:val="ru-RU"/>
-        </w:rPr>
-      </w:pPr>
+      <w:r>
+        <w:rPr>
+          <w:rFonts w:hint="default"/>
+          <w:lang w:val="en"/>
+        </w:rPr>
+        <w:t xml:space="preserve"> Поток мож</w:t>
+      </w:r>
+      <w:r>
+        <w:rPr>
+          <w:rFonts w:hint="default"/>
+          <w:lang w:val="ru-RU"/>
+        </w:rPr>
+        <w:t>ет</w:t>
+      </w:r>
+      <w:r>
+        <w:rPr>
+          <w:rFonts w:hint="default"/>
+          <w:lang w:val="en"/>
+        </w:rPr>
+        <w:t xml:space="preserve"> завершить </w:t>
+      </w:r>
+      <w:r>
+        <w:rPr>
+          <w:rFonts w:hint="default"/>
+          <w:lang w:val="ru-RU"/>
+        </w:rPr>
+        <w:t xml:space="preserve">сам себя </w:t>
+      </w:r>
+      <w:r>
+        <w:rPr>
+          <w:rFonts w:hint="default"/>
+          <w:lang w:val="en"/>
+        </w:rPr>
+        <w:t xml:space="preserve">принудительно, вызвав ExitThread(). </w:t>
+      </w:r>
+      <w:r>
+        <w:rPr>
+          <w:rFonts w:hint="default"/>
+          <w:lang w:val="ru-RU"/>
+        </w:rPr>
+        <w:t xml:space="preserve">Также поток может завершать другие потоки,используя функцию </w:t>
+      </w:r>
+      <w:r>
+        <w:rPr>
+          <w:rFonts w:hint="default"/>
+          <w:lang w:val="en"/>
+        </w:rPr>
+        <w:t xml:space="preserve">TerminateThread(). </w:t>
+      </w:r>
+      <w:r>
+        <w:rPr>
+          <w:rFonts w:hint="default"/>
+          <w:lang w:val="ru-RU"/>
+        </w:rPr>
+        <w:t>Псевдодескриптор - это дескриптор текущего потока.</w:t>
+      </w:r>
       <w:bookmarkStart w:id="0" w:name="_GoBack"/>
       <w:bookmarkEnd w:id="0"/>
+    </w:p>
+    <w:p>
+      <w:pPr>
+        <w:widowControl w:val="0"/>
+        <w:numPr>
+          <w:ilvl w:val="0"/>
+          <w:numId w:val="0"/>
+        </w:numPr>
+        <w:jc w:val="both"/>
+        <w:rPr>
+          <w:rFonts w:hint="default"/>
+          <w:b/>
+          <w:bCs/>
+          <w:lang w:val="ru-RU"/>
+        </w:rPr>
+      </w:pPr>
+    </w:p>
+    <w:p>
+      <w:pPr>
+        <w:widowControl w:val="0"/>
+        <w:numPr>
+          <w:ilvl w:val="0"/>
+          <w:numId w:val="0"/>
+        </w:numPr>
+        <w:jc w:val="both"/>
+        <w:rPr>
+          <w:rFonts w:hint="default"/>
+          <w:lang w:val="ru-RU"/>
+        </w:rPr>
+      </w:pPr>
+    </w:p>
+    <w:p>
+      <w:pPr>
+        <w:widowControl w:val="0"/>
+        <w:numPr>
+          <w:ilvl w:val="0"/>
+          <w:numId w:val="0"/>
+        </w:numPr>
+        <w:jc w:val="both"/>
+        <w:rPr>
+          <w:rFonts w:hint="default"/>
+          <w:lang w:val="en"/>
+        </w:rPr>
+      </w:pPr>
+      <w:r>
+        <w:rPr>
+          <w:rFonts w:hint="default"/>
+          <w:lang w:val="ru-RU"/>
+        </w:rPr>
+        <w:t>В процессе исследований необходимо</w:t>
+      </w:r>
+      <w:r>
+        <w:rPr>
+          <w:rFonts w:hint="default"/>
+          <w:lang w:val="en"/>
+        </w:rPr>
+        <w:t>:</w:t>
+      </w:r>
+    </w:p>
+    <w:p>
+      <w:pPr>
+        <w:widowControl w:val="0"/>
+        <w:numPr>
+          <w:ilvl w:val="0"/>
+          <w:numId w:val="3"/>
+        </w:numPr>
+        <w:jc w:val="both"/>
+        <w:rPr>
+          <w:rFonts w:hint="default"/>
+          <w:lang w:val="ru-RU"/>
+        </w:rPr>
+      </w:pPr>
+      <w:r>
+        <w:rPr>
+          <w:rFonts w:hint="default"/>
+          <w:lang w:val="ru-RU"/>
+        </w:rPr>
+        <w:t xml:space="preserve">Создать два потока </w:t>
+      </w:r>
+      <w:r>
+        <w:rPr>
+          <w:rFonts w:hint="default"/>
+          <w:lang w:val="en"/>
+        </w:rPr>
+        <w:t xml:space="preserve">main </w:t>
+      </w:r>
+      <w:r>
+        <w:rPr>
+          <w:rFonts w:hint="default"/>
+          <w:lang w:val="ru-RU"/>
+        </w:rPr>
+        <w:t xml:space="preserve">и </w:t>
+      </w:r>
+      <w:r>
+        <w:rPr>
+          <w:rFonts w:hint="default"/>
+          <w:lang w:val="en"/>
+        </w:rPr>
+        <w:t>thread</w:t>
+      </w:r>
+    </w:p>
+    <w:p>
+      <w:pPr>
+        <w:widowControl w:val="0"/>
+        <w:numPr>
+          <w:ilvl w:val="0"/>
+          <w:numId w:val="3"/>
+        </w:numPr>
+        <w:jc w:val="both"/>
+        <w:rPr>
+          <w:rFonts w:hint="default"/>
+          <w:lang w:val="ru-RU"/>
+        </w:rPr>
+      </w:pPr>
+      <w:r>
+        <w:rPr>
+          <w:rFonts w:hint="default"/>
+          <w:lang w:val="ru-RU"/>
+        </w:rPr>
+        <w:t>Проверить, что происходит, когда вызывается Termin</w:t>
+      </w:r>
+      <w:r>
+        <w:rPr>
+          <w:rFonts w:hint="default"/>
+          <w:lang w:val="en"/>
+        </w:rPr>
+        <w:t>a</w:t>
+      </w:r>
+      <w:r>
+        <w:rPr>
+          <w:rFonts w:hint="default"/>
+          <w:lang w:val="ru-RU"/>
+        </w:rPr>
+        <w:t xml:space="preserve">teThread для потока </w:t>
+      </w:r>
+      <w:r>
+        <w:rPr>
+          <w:rFonts w:hint="default"/>
+          <w:lang w:val="en"/>
+        </w:rPr>
+        <w:t xml:space="preserve">main </w:t>
+      </w:r>
+      <w:r>
+        <w:rPr>
+          <w:rFonts w:hint="default"/>
+          <w:lang w:val="ru-RU"/>
+        </w:rPr>
+        <w:t xml:space="preserve">и как ведет себя при этом поток </w:t>
+      </w:r>
+      <w:r>
+        <w:rPr>
+          <w:rFonts w:hint="default"/>
+          <w:lang w:val="en"/>
+        </w:rPr>
+        <w:t>Thread</w:t>
+      </w:r>
+    </w:p>
+    <w:p>
+      <w:pPr>
+        <w:widowControl w:val="0"/>
+        <w:numPr>
+          <w:ilvl w:val="0"/>
+          <w:numId w:val="3"/>
+        </w:numPr>
+        <w:jc w:val="both"/>
+        <w:rPr>
+          <w:rFonts w:hint="default"/>
+          <w:lang w:val="ru-RU"/>
+        </w:rPr>
+      </w:pPr>
+      <w:r>
+        <w:rPr>
+          <w:rFonts w:hint="default"/>
+          <w:lang w:val="ru-RU"/>
+        </w:rPr>
+        <w:t>Выяснить роль дескрипторов</w:t>
+      </w:r>
+      <w:r>
+        <w:rPr>
+          <w:rFonts w:hint="default"/>
+          <w:lang w:val="en"/>
+        </w:rPr>
+        <w:t xml:space="preserve"> </w:t>
+      </w:r>
+      <w:r>
+        <w:rPr>
+          <w:rFonts w:hint="default"/>
+          <w:lang w:val="ru-RU"/>
+        </w:rPr>
+        <w:t>потока</w:t>
+      </w:r>
+    </w:p>
+    <w:p>
+      <w:pPr>
+        <w:widowControl w:val="0"/>
+        <w:numPr>
+          <w:ilvl w:val="0"/>
+          <w:numId w:val="0"/>
+        </w:numPr>
+        <w:jc w:val="both"/>
+        <w:rPr>
+          <w:rFonts w:hint="default"/>
+          <w:lang w:val="ru-RU"/>
+        </w:rPr>
+      </w:pPr>
+    </w:p>
+    <w:p>
+      <w:pPr>
+        <w:widowControl w:val="0"/>
+        <w:numPr>
+          <w:ilvl w:val="0"/>
+          <w:numId w:val="0"/>
+        </w:numPr>
+        <w:jc w:val="both"/>
+        <w:rPr>
+          <w:rFonts w:hint="default"/>
+          <w:lang w:val="en"/>
+        </w:rPr>
+      </w:pPr>
+    </w:p>
+    <w:p>
+      <w:pPr>
+        <w:widowControl w:val="0"/>
+        <w:numPr>
+          <w:ilvl w:val="0"/>
+          <w:numId w:val="0"/>
+        </w:numPr>
+        <w:jc w:val="both"/>
+        <w:rPr>
+          <w:rFonts w:hint="default"/>
+          <w:lang w:val="ru-RU"/>
+        </w:rPr>
+      </w:pPr>
+    </w:p>
+    <w:p>
+      <w:pPr>
+        <w:widowControl w:val="0"/>
+        <w:numPr>
+          <w:ilvl w:val="0"/>
+          <w:numId w:val="0"/>
+        </w:numPr>
+        <w:jc w:val="both"/>
+        <w:rPr>
+          <w:rFonts w:hint="default"/>
+          <w:lang w:val="ru-RU"/>
+        </w:rPr>
+      </w:pPr>
       <w:r>
         <w:rPr>
           <w:rFonts w:hint="default"/>

</xml_diff>